<commit_message>
removed date from footer because we dont want to incriminate ourselves
</commit_message>
<xml_diff>
--- a/COURSEWORK 2.docx
+++ b/COURSEWORK 2.docx
@@ -4049,30 +4049,6 @@
     <w:pPr>
       <w:pStyle w:val="Footer"/>
     </w:pPr>
-    <w:r>
-      <w:tab/>
-    </w:r>
-    <w:r>
-      <w:tab/>
-    </w:r>
-    <w:r>
-      <w:fldChar w:fldCharType="begin"/>
-    </w:r>
-    <w:r>
-      <w:instrText xml:space="preserve"> DATE \@ "M/d/yy" </w:instrText>
-    </w:r>
-    <w:r>
-      <w:fldChar w:fldCharType="separate"/>
-    </w:r>
-    <w:r>
-      <w:rPr>
-        <w:noProof/>
-      </w:rPr>
-      <w:t>4/15/21</w:t>
-    </w:r>
-    <w:r>
-      <w:fldChar w:fldCharType="end"/>
-    </w:r>
   </w:p>
 </w:ftr>
 </file>
@@ -5322,7 +5298,7 @@
   <w:rsids>
     <w:rsidRoot w:val="002D1750"/>
     <w:rsid w:val="002D1750"/>
-    <w:rsid w:val="003E710C"/>
+    <w:rsid w:val="00C56458"/>
   </w:rsids>
   <m:mathPr>
     <m:mathFont m:val="Cambria Math"/>

</xml_diff>

<commit_message>
Fixed a line in q3 individual
</commit_message>
<xml_diff>
--- a/COURSEWORK 2.docx
+++ b/COURSEWORK 2.docx
@@ -205,17 +205,7 @@
                         <w:sz w:val="88"/>
                         <w:szCs w:val="88"/>
                       </w:rPr>
-                      <w:t xml:space="preserve">CST 2540                Group Coursework </w:t>
-                    </w:r>
-                    <w:proofErr w:type="gramStart"/>
-                    <w:r>
-                      <w:rPr>
-                        <w:rFonts w:asciiTheme="majorHAnsi" w:eastAsiaTheme="majorEastAsia" w:hAnsiTheme="majorHAnsi" w:cstheme="majorBidi"/>
-                        <w:color w:val="4472C4" w:themeColor="accent1"/>
-                        <w:sz w:val="88"/>
-                        <w:szCs w:val="88"/>
-                      </w:rPr>
-                      <w:t>2</w:t>
+                      <w:t>CST 2540                Group Coursework 2</w:t>
                     </w:r>
                     <w:r>
                       <w:rPr>
@@ -224,17 +214,7 @@
                         <w:sz w:val="88"/>
                         <w:szCs w:val="88"/>
                       </w:rPr>
-                      <w:t xml:space="preserve">  G</w:t>
-                    </w:r>
-                    <w:proofErr w:type="gramEnd"/>
-                    <w:r>
-                      <w:rPr>
-                        <w:rFonts w:asciiTheme="majorHAnsi" w:eastAsiaTheme="majorEastAsia" w:hAnsiTheme="majorHAnsi" w:cstheme="majorBidi"/>
-                        <w:color w:val="4472C4" w:themeColor="accent1"/>
-                        <w:sz w:val="88"/>
-                        <w:szCs w:val="88"/>
-                      </w:rPr>
-                      <w:t>9</w:t>
+                      <w:t xml:space="preserve">  G9</w:t>
                     </w:r>
                   </w:p>
                 </w:sdtContent>
@@ -3811,10 +3791,19 @@
         <w:t>returns to low</w:t>
       </w:r>
       <w:r>
+        <w:t>, and the machine remains in this state as long as X stays pressed after Z is done with its clock cycles</w:t>
+      </w:r>
+      <w:r>
         <w:t>.</w:t>
       </w:r>
       <w:r>
-        <w:t xml:space="preserve"> Upon X going back to low, the machine enters the reset state where X and Z are both low.</w:t>
+        <w:t xml:space="preserve"> Upon X going back to low</w:t>
+      </w:r>
+      <w:r>
+        <w:t xml:space="preserve"> (which means the button is no longer being pressed)</w:t>
+      </w:r>
+      <w:r>
+        <w:t>, the machine enters the reset state where X and Z are both low.</w:t>
       </w:r>
       <w:r>
         <w:t xml:space="preserve"> </w:t>
@@ -5298,7 +5287,7 @@
   <w:rsids>
     <w:rsidRoot w:val="002D1750"/>
     <w:rsid w:val="002D1750"/>
-    <w:rsid w:val="00C56458"/>
+    <w:rsid w:val="00861FE0"/>
   </w:rsids>
   <m:mathPr>
     <m:mathFont m:val="Cambria Math"/>

</xml_diff>

<commit_message>
Fixed Faiq's name spelling
</commit_message>
<xml_diff>
--- a/COURSEWORK 2.docx
+++ b/COURSEWORK 2.docx
@@ -407,7 +407,23 @@
                                     <w:sz w:val="28"/>
                                     <w:szCs w:val="28"/>
                                   </w:rPr>
-                                  <w:t>Mirza Mohamed Faiq Baig</w:t>
+                                  <w:t>Mirza Moham</w:t>
+                                </w:r>
+                                <w:r>
+                                  <w:rPr>
+                                    <w:color w:val="000000" w:themeColor="text1"/>
+                                    <w:sz w:val="28"/>
+                                    <w:szCs w:val="28"/>
+                                  </w:rPr>
+                                  <w:t>ma</w:t>
+                                </w:r>
+                                <w:r>
+                                  <w:rPr>
+                                    <w:color w:val="000000" w:themeColor="text1"/>
+                                    <w:sz w:val="28"/>
+                                    <w:szCs w:val="28"/>
+                                  </w:rPr>
+                                  <w:t>d Faiq Baig</w:t>
                                 </w:r>
                                 <w:r>
                                   <w:rPr>
@@ -645,7 +661,23 @@
                               <w:sz w:val="28"/>
                               <w:szCs w:val="28"/>
                             </w:rPr>
-                            <w:t>Mirza Mohamed Faiq Baig</w:t>
+                            <w:t>Mirza Moham</w:t>
+                          </w:r>
+                          <w:r>
+                            <w:rPr>
+                              <w:color w:val="000000" w:themeColor="text1"/>
+                              <w:sz w:val="28"/>
+                              <w:szCs w:val="28"/>
+                            </w:rPr>
+                            <w:t>ma</w:t>
+                          </w:r>
+                          <w:r>
+                            <w:rPr>
+                              <w:color w:val="000000" w:themeColor="text1"/>
+                              <w:sz w:val="28"/>
+                              <w:szCs w:val="28"/>
+                            </w:rPr>
+                            <w:t>d Faiq Baig</w:t>
                           </w:r>
                           <w:r>
                             <w:rPr>
@@ -5286,8 +5318,8 @@
   </w:compat>
   <w:rsids>
     <w:rsidRoot w:val="002D1750"/>
+    <w:rsid w:val="000A058E"/>
     <w:rsid w:val="002D1750"/>
-    <w:rsid w:val="00861FE0"/>
   </w:rsids>
   <m:mathPr>
     <m:mathFont m:val="Cambria Math"/>

</xml_diff>